<commit_message>
support for multiple ghdl models
</commit_message>
<xml_diff>
--- a/nghdl_document.docx
+++ b/nghdl_document.docx
@@ -766,12 +766,12 @@
               <wp:anchor behindDoc="0" distT="0" distB="0" distL="0" distR="0" simplePos="0" locked="0" layoutInCell="1" allowOverlap="1" relativeHeight="5">
                 <wp:simplePos x="0" y="0"/>
                 <wp:positionH relativeFrom="column">
-                  <wp:posOffset>3885565</wp:posOffset>
+                  <wp:posOffset>4102735</wp:posOffset>
                 </wp:positionH>
                 <wp:positionV relativeFrom="paragraph">
-                  <wp:posOffset>-850900</wp:posOffset>
+                  <wp:posOffset>-1068705</wp:posOffset>
                 </wp:positionV>
-                <wp:extent cx="10160" cy="632460"/>
+                <wp:extent cx="14605" cy="462915"/>
                 <wp:effectExtent l="0" t="0" r="0" b="0"/>
                 <wp:wrapNone/>
                 <wp:docPr id="2" name="Shape1"/>
@@ -782,7 +782,7 @@
                       <wps:spPr>
                         <a:xfrm flipH="1">
                           <a:off x="0" y="0"/>
-                          <a:ext cx="17640" cy="802800"/>
+                          <a:ext cx="24120" cy="632520"/>
                         </a:xfrm>
                         <a:prstGeom prst="line">
                           <a:avLst/>
@@ -810,7 +810,7 @@
           </mc:Choice>
           <mc:Fallback>
             <w:pict>
-              <v:line id="shape_0" from="281.45pt,-42.8pt" to="282.8pt,20.35pt" ID="Shape1" stroked="t" style="position:absolute;flip:x">
+              <v:line id="shape_0" from="305.4pt,-66.95pt" to="307.25pt,-17.2pt" ID="Shape1" stroked="t" style="position:absolute;flip:x">
                 <v:stroke color="#3465a4" weight="17640" endarrow="block" endarrowwidth="medium" endarrowlength="medium" joinstyle="miter" endcap="flat"/>
                 <v:fill o:detectmouseclick="t" on="false"/>
               </v:line>
@@ -874,12 +874,12 @@
               <wp:anchor behindDoc="0" distT="0" distB="0" distL="0" distR="0" simplePos="0" locked="0" layoutInCell="1" allowOverlap="1" relativeHeight="6">
                 <wp:simplePos x="0" y="0"/>
                 <wp:positionH relativeFrom="column">
-                  <wp:posOffset>3884295</wp:posOffset>
+                  <wp:posOffset>4102735</wp:posOffset>
                 </wp:positionH>
                 <wp:positionV relativeFrom="paragraph">
-                  <wp:posOffset>-831215</wp:posOffset>
+                  <wp:posOffset>-1050925</wp:posOffset>
                 </wp:positionV>
-                <wp:extent cx="10160" cy="638175"/>
+                <wp:extent cx="14605" cy="465455"/>
                 <wp:effectExtent l="0" t="0" r="0" b="0"/>
                 <wp:wrapNone/>
                 <wp:docPr id="3" name="Shape1"/>
@@ -890,7 +890,7 @@
                       <wps:spPr>
                         <a:xfrm flipH="1">
                           <a:off x="0" y="0"/>
-                          <a:ext cx="17640" cy="807840"/>
+                          <a:ext cx="24120" cy="638280"/>
                         </a:xfrm>
                         <a:prstGeom prst="line">
                           <a:avLst/>
@@ -918,7 +918,7 @@
           </mc:Choice>
           <mc:Fallback>
             <w:pict>
-              <v:line id="shape_0" from="281.15pt,-41.05pt" to="282.5pt,22.5pt" ID="Shape1" stroked="t" style="position:absolute;flip:x">
+              <v:line id="shape_0" from="305.3pt,-65.4pt" to="307.15pt,-15.2pt" ID="Shape1" stroked="t" style="position:absolute;flip:x">
                 <v:stroke color="#3465a4" weight="17640" endarrow="block" endarrowwidth="medium" endarrowlength="medium" joinstyle="miter" endcap="flat"/>
                 <v:fill o:detectmouseclick="t" on="false"/>
               </v:line>
@@ -964,7 +964,7 @@
                 <wp:positionV relativeFrom="paragraph">
                   <wp:posOffset>76200</wp:posOffset>
                 </wp:positionV>
-                <wp:extent cx="5527675" cy="679450"/>
+                <wp:extent cx="5528310" cy="680085"/>
                 <wp:effectExtent l="0" t="0" r="0" b="0"/>
                 <wp:wrapNone/>
                 <wp:docPr id="4" name="Shape2"/>
@@ -975,7 +975,7 @@
                       <wps:spPr>
                         <a:xfrm>
                           <a:off x="0" y="0"/>
-                          <a:ext cx="5527080" cy="678960"/>
+                          <a:ext cx="5527800" cy="679320"/>
                         </a:xfrm>
                         <a:prstGeom prst="ellipse">
                           <a:avLst/>
@@ -1000,7 +1000,7 @@
                           <w:p>
                             <w:pPr>
                               <w:pStyle w:val="FrameContents"/>
-                              <w:overflowPunct w:val="false"/>
+                              <w:overflowPunct w:val="true"/>
                               <w:bidi w:val="0"/>
                               <w:spacing w:before="0" w:after="0"/>
                               <w:jc w:val="center"/>
@@ -1030,7 +1030,7 @@
           </mc:Choice>
           <mc:Fallback>
             <w:pict>
-              <v:oval id="shape_0" ID="Shape2" fillcolor="#33ff99" stroked="t" style="position:absolute;margin-left:24.2pt;margin-top:6pt;width:435.15pt;height:53.4pt">
+              <v:oval id="shape_0" ID="Shape2" fillcolor="#33ff99" stroked="t" style="position:absolute;margin-left:24.2pt;margin-top:6pt;width:435.2pt;height:53.45pt">
                 <w10:wrap type="square"/>
                 <v:fill o:detectmouseclick="t" type="solid" color2="#cc0066"/>
                 <v:stroke color="#3465a4" joinstyle="round" endcap="flat"/>
@@ -1039,7 +1039,7 @@
                     <w:p>
                       <w:pPr>
                         <w:pStyle w:val="FrameContents"/>
-                        <w:overflowPunct w:val="false"/>
+                        <w:overflowPunct w:val="true"/>
                         <w:bidi w:val="0"/>
                         <w:spacing w:before="0" w:after="0"/>
                         <w:jc w:val="center"/>
@@ -1076,12 +1076,12 @@
               <wp:anchor behindDoc="0" distT="0" distB="0" distL="0" distR="0" simplePos="0" locked="0" layoutInCell="1" allowOverlap="1" relativeHeight="7">
                 <wp:simplePos x="0" y="0"/>
                 <wp:positionH relativeFrom="column">
-                  <wp:posOffset>3883660</wp:posOffset>
+                  <wp:posOffset>4100830</wp:posOffset>
                 </wp:positionH>
                 <wp:positionV relativeFrom="paragraph">
-                  <wp:posOffset>-339725</wp:posOffset>
+                  <wp:posOffset>-557530</wp:posOffset>
                 </wp:positionV>
-                <wp:extent cx="10160" cy="632460"/>
+                <wp:extent cx="14605" cy="462915"/>
                 <wp:effectExtent l="0" t="0" r="0" b="0"/>
                 <wp:wrapNone/>
                 <wp:docPr id="6" name="Shape1"/>
@@ -1092,7 +1092,7 @@
                       <wps:spPr>
                         <a:xfrm flipH="1">
                           <a:off x="0" y="0"/>
-                          <a:ext cx="17640" cy="802800"/>
+                          <a:ext cx="24120" cy="632520"/>
                         </a:xfrm>
                         <a:prstGeom prst="line">
                           <a:avLst/>
@@ -1120,7 +1120,7 @@
           </mc:Choice>
           <mc:Fallback>
             <w:pict>
-              <v:line id="shape_0" from="281.3pt,-2.55pt" to="282.65pt,60.6pt" ID="Shape1" stroked="t" style="position:absolute;flip:x">
+              <v:line id="shape_0" from="305.25pt,-26.7pt" to="307.1pt,23.05pt" ID="Shape1" stroked="t" style="position:absolute;flip:x">
                 <v:stroke color="#3465a4" weight="17640" endarrow="block" endarrowwidth="medium" endarrowlength="medium" joinstyle="miter" endcap="flat"/>
                 <v:fill o:detectmouseclick="t" on="false"/>
               </v:line>
@@ -1251,12 +1251,12 @@
               <wp:anchor behindDoc="0" distT="0" distB="0" distL="0" distR="0" simplePos="0" locked="0" layoutInCell="1" allowOverlap="1" relativeHeight="8">
                 <wp:simplePos x="0" y="0"/>
                 <wp:positionH relativeFrom="column">
-                  <wp:posOffset>3870325</wp:posOffset>
+                  <wp:posOffset>4088130</wp:posOffset>
                 </wp:positionH>
                 <wp:positionV relativeFrom="paragraph">
-                  <wp:posOffset>-820420</wp:posOffset>
+                  <wp:posOffset>-1039495</wp:posOffset>
                 </wp:positionV>
-                <wp:extent cx="10160" cy="635635"/>
+                <wp:extent cx="14605" cy="464185"/>
                 <wp:effectExtent l="0" t="0" r="0" b="0"/>
                 <wp:wrapNone/>
                 <wp:docPr id="7" name="Shape1"/>
@@ -1267,7 +1267,7 @@
                       <wps:spPr>
                         <a:xfrm flipH="1">
                           <a:off x="0" y="0"/>
-                          <a:ext cx="17640" cy="805320"/>
+                          <a:ext cx="24120" cy="635760"/>
                         </a:xfrm>
                         <a:prstGeom prst="line">
                           <a:avLst/>
@@ -1295,7 +1295,7 @@
           </mc:Choice>
           <mc:Fallback>
             <w:pict>
-              <v:line id="shape_0" from="280.15pt,-40.3pt" to="281.5pt,23.05pt" ID="Shape1" stroked="t" style="position:absolute;flip:x">
+              <v:line id="shape_0" from="304.2pt,-64.55pt" to="306.05pt,-14.55pt" ID="Shape1" stroked="t" style="position:absolute;flip:x">
                 <v:stroke color="#3465a4" weight="17640" endarrow="block" endarrowwidth="medium" endarrowlength="medium" joinstyle="miter" endcap="flat"/>
                 <v:fill o:detectmouseclick="t" on="false"/>
               </v:line>
@@ -1361,7 +1361,7 @@
                 <wp:positionV relativeFrom="paragraph">
                   <wp:posOffset>-64135</wp:posOffset>
                 </wp:positionV>
-                <wp:extent cx="5241925" cy="508000"/>
+                <wp:extent cx="5242560" cy="508635"/>
                 <wp:effectExtent l="0" t="0" r="0" b="0"/>
                 <wp:wrapNone/>
                 <wp:docPr id="8" name="Shape3"/>
@@ -1372,7 +1372,7 @@
                       <wps:spPr>
                         <a:xfrm>
                           <a:off x="0" y="0"/>
-                          <a:ext cx="5241240" cy="507240"/>
+                          <a:ext cx="5241960" cy="507960"/>
                         </a:xfrm>
                         <a:prstGeom prst="ellipse">
                           <a:avLst/>
@@ -1397,7 +1397,7 @@
                           <w:p>
                             <w:pPr>
                               <w:pStyle w:val="FrameContents"/>
-                              <w:overflowPunct w:val="false"/>
+                              <w:overflowPunct w:val="true"/>
                               <w:bidi w:val="0"/>
                               <w:spacing w:before="0" w:after="0"/>
                               <w:jc w:val="center"/>
@@ -1437,7 +1437,7 @@
           </mc:Choice>
           <mc:Fallback>
             <w:pict>
-              <v:oval id="shape_0" ID="Shape3" fillcolor="#00ff66" stroked="t" style="position:absolute;margin-left:43.7pt;margin-top:-5.05pt;width:412.65pt;height:39.9pt">
+              <v:oval id="shape_0" ID="Shape3" fillcolor="#00ff66" stroked="t" style="position:absolute;margin-left:43.7pt;margin-top:-5.05pt;width:412.7pt;height:39.95pt">
                 <w10:wrap type="square"/>
                 <v:fill o:detectmouseclick="t" type="solid" color2="#ff0099"/>
                 <v:stroke color="#3465a4" joinstyle="round" endcap="flat"/>
@@ -1446,7 +1446,7 @@
                     <w:p>
                       <w:pPr>
                         <w:pStyle w:val="FrameContents"/>
-                        <w:overflowPunct w:val="false"/>
+                        <w:overflowPunct w:val="true"/>
                         <w:bidi w:val="0"/>
                         <w:spacing w:before="0" w:after="0"/>
                         <w:jc w:val="center"/>
@@ -1731,12 +1731,12 @@
               <wp:anchor behindDoc="0" distT="0" distB="0" distL="0" distR="0" simplePos="0" locked="0" layoutInCell="1" allowOverlap="1" relativeHeight="3">
                 <wp:simplePos x="0" y="0"/>
                 <wp:positionH relativeFrom="column">
-                  <wp:posOffset>2685415</wp:posOffset>
+                  <wp:posOffset>2690495</wp:posOffset>
                 </wp:positionH>
                 <wp:positionV relativeFrom="paragraph">
-                  <wp:posOffset>377190</wp:posOffset>
+                  <wp:posOffset>476250</wp:posOffset>
                 </wp:positionV>
-                <wp:extent cx="1834515" cy="200025"/>
+                <wp:extent cx="1835785" cy="200660"/>
                 <wp:effectExtent l="0" t="0" r="0" b="0"/>
                 <wp:wrapNone/>
                 <wp:docPr id="10" name="Shape1"/>
@@ -1747,7 +1747,7 @@
                       <wps:spPr>
                         <a:xfrm>
                           <a:off x="0" y="0"/>
-                          <a:ext cx="1833120" cy="198000"/>
+                          <a:ext cx="1834560" cy="197640"/>
                         </a:xfrm>
                         <a:prstGeom prst="line">
                           <a:avLst/>
@@ -1775,7 +1775,7 @@
           </mc:Choice>
           <mc:Fallback>
             <w:pict>
-              <v:line id="shape_0" from="211.05pt,22pt" to="355.35pt,37.55pt" ID="Shape1" stroked="t" style="position:absolute">
+              <v:line id="shape_0" from="211.45pt,29.8pt" to="355.85pt,45.3pt" ID="Shape1" stroked="t" style="position:absolute">
                 <v:stroke color="#3465a4" weight="17640" endarrow="block" endarrowwidth="medium" endarrowlength="medium" joinstyle="miter" endcap="flat"/>
                 <v:fill o:detectmouseclick="t" on="false"/>
               </v:line>
@@ -1843,12 +1843,12 @@
               <wp:anchor behindDoc="0" distT="0" distB="0" distL="0" distR="0" simplePos="0" locked="0" layoutInCell="1" allowOverlap="1" relativeHeight="4">
                 <wp:simplePos x="0" y="0"/>
                 <wp:positionH relativeFrom="column">
-                  <wp:posOffset>2672715</wp:posOffset>
+                  <wp:posOffset>2673350</wp:posOffset>
                 </wp:positionH>
                 <wp:positionV relativeFrom="paragraph">
-                  <wp:posOffset>128270</wp:posOffset>
+                  <wp:posOffset>168910</wp:posOffset>
                 </wp:positionV>
-                <wp:extent cx="1843405" cy="80645"/>
+                <wp:extent cx="1844675" cy="81280"/>
                 <wp:effectExtent l="0" t="0" r="0" b="0"/>
                 <wp:wrapNone/>
                 <wp:docPr id="11" name="Shape1"/>
@@ -1859,7 +1859,7 @@
                       <wps:spPr>
                         <a:xfrm flipV="1">
                           <a:off x="0" y="0"/>
-                          <a:ext cx="1842120" cy="76320"/>
+                          <a:ext cx="1843560" cy="75600"/>
                         </a:xfrm>
                         <a:prstGeom prst="line">
                           <a:avLst/>
@@ -1887,7 +1887,7 @@
           </mc:Choice>
           <mc:Fallback>
             <w:pict>
-              <v:line id="shape_0" from="210.4pt,7.1pt" to="355.4pt,13.05pt" ID="Shape1" stroked="t" style="position:absolute;flip:y">
+              <v:line id="shape_0" from="210.45pt,10.3pt" to="355.55pt,16.2pt" ID="Shape1" stroked="t" style="position:absolute;flip:y">
                 <v:stroke color="#3465a4" weight="17640" endarrow="block" endarrowwidth="medium" endarrowlength="medium" joinstyle="miter" endcap="flat"/>
                 <v:fill o:detectmouseclick="t" on="false"/>
               </v:line>
@@ -2196,106 +2196,77 @@
     <w:p>
       <w:pPr>
         <w:pStyle w:val="Normal"/>
-        <w:rPr>
-          <w:b w:val="false"/>
-          <w:b w:val="false"/>
-          <w:bCs w:val="false"/>
-          <w:i w:val="false"/>
-          <w:i w:val="false"/>
-          <w:iCs w:val="false"/>
-        </w:rPr>
-      </w:pPr>
-      <w:r>
-        <w:rPr>
-          <w:b w:val="false"/>
-          <w:bCs w:val="false"/>
-          <w:i w:val="false"/>
-          <w:iCs w:val="false"/>
-        </w:rPr>
-      </w:r>
-    </w:p>
-    <w:p>
-      <w:pPr>
-        <w:pStyle w:val="Normal"/>
-        <w:rPr>
-          <w:b w:val="false"/>
-          <w:b w:val="false"/>
-          <w:bCs w:val="false"/>
-          <w:i w:val="false"/>
-          <w:i w:val="false"/>
-          <w:iCs w:val="false"/>
-        </w:rPr>
-      </w:pPr>
-      <w:r>
-        <w:rPr>
-          <w:b w:val="false"/>
-          <w:bCs w:val="false"/>
-          <w:i w:val="false"/>
-          <w:iCs w:val="false"/>
-        </w:rPr>
-      </w:r>
-    </w:p>
-    <w:p>
-      <w:pPr>
-        <w:pStyle w:val="Normal"/>
-        <w:rPr>
-          <w:b w:val="false"/>
-          <w:b w:val="false"/>
-          <w:bCs w:val="false"/>
-          <w:i w:val="false"/>
-          <w:i w:val="false"/>
-          <w:iCs w:val="false"/>
-        </w:rPr>
-      </w:pPr>
-      <w:r>
-        <w:rPr>
-          <w:b w:val="false"/>
-          <w:bCs w:val="false"/>
-          <w:i w:val="false"/>
-          <w:iCs w:val="false"/>
-        </w:rPr>
-      </w:r>
-    </w:p>
-    <w:p>
-      <w:pPr>
-        <w:pStyle w:val="Normal"/>
-        <w:rPr>
-          <w:b w:val="false"/>
-          <w:b w:val="false"/>
-          <w:bCs w:val="false"/>
-          <w:i w:val="false"/>
-          <w:i w:val="false"/>
-          <w:iCs w:val="false"/>
-        </w:rPr>
-      </w:pPr>
-      <w:r>
-        <w:rPr>
-          <w:b w:val="false"/>
-          <w:bCs w:val="false"/>
-          <w:i w:val="false"/>
-          <w:iCs w:val="false"/>
-        </w:rPr>
-      </w:r>
-    </w:p>
-    <w:p>
-      <w:pPr>
-        <w:pStyle w:val="Normal"/>
-        <w:rPr>
-          <w:b w:val="false"/>
-          <w:b w:val="false"/>
-          <w:bCs w:val="false"/>
-          <w:i w:val="false"/>
-          <w:i w:val="false"/>
-          <w:iCs w:val="false"/>
-        </w:rPr>
-      </w:pPr>
-      <w:r>
-        <w:rPr>
-          <w:b w:val="false"/>
-          <w:bCs w:val="false"/>
-          <w:i w:val="false"/>
-          <w:iCs w:val="false"/>
-        </w:rPr>
+        <w:rPr/>
+      </w:pPr>
+      <w:r>
+        <w:rPr>
+          <w:rFonts w:ascii="Times New Roman" w:hAnsi="Times New Roman"/>
+          <w:b w:val="false"/>
+          <w:bCs w:val="false"/>
+          <w:i w:val="false"/>
+          <w:iCs w:val="false"/>
+          <w:sz w:val="24"/>
+          <w:szCs w:val="24"/>
+        </w:rPr>
+        <w:t xml:space="preserve">The Interface Specification File is a text file that describes, in a tabular format, informationneeded for the code model to be properly interpreted by the simulator when it is placed withother circuit components into a SPICE deck. This information includes such things as theparameter names, parameter default values, and the name of the model itself. The specific format presented to you in the Interface Specification File template must be followed exactly, but is quite straightforward. </w:t>
+      </w:r>
+    </w:p>
+    <w:p>
+      <w:pPr>
+        <w:pStyle w:val="Normal"/>
+        <w:rPr>
+          <w:b w:val="false"/>
+          <w:b w:val="false"/>
+          <w:bCs w:val="false"/>
+          <w:i w:val="false"/>
+          <w:i w:val="false"/>
+          <w:iCs w:val="false"/>
+        </w:rPr>
+      </w:pPr>
+      <w:r>
+        <w:rPr>
+          <w:rFonts w:ascii="Times New Roman" w:hAnsi="Times New Roman"/>
+          <w:sz w:val="24"/>
+          <w:szCs w:val="24"/>
+        </w:rPr>
+      </w:r>
+    </w:p>
+    <w:p>
+      <w:pPr>
+        <w:pStyle w:val="Normal"/>
+        <w:rPr>
+          <w:rFonts w:ascii="Times New Roman" w:hAnsi="Times New Roman"/>
+          <w:sz w:val="24"/>
+          <w:szCs w:val="24"/>
+        </w:rPr>
+      </w:pPr>
+      <w:r>
+        <w:rPr>
+          <w:rFonts w:ascii="Times New Roman" w:hAnsi="Times New Roman"/>
+          <w:b w:val="false"/>
+          <w:bCs w:val="false"/>
+          <w:i w:val="false"/>
+          <w:iCs w:val="false"/>
+          <w:sz w:val="24"/>
+          <w:szCs w:val="24"/>
+        </w:rPr>
+        <w:t>The Model Definition File contains a C programming language function definition. This function specifies the operations to be performed within the model on the data passed to it by the simulator. Special macros are provided that allow the function to retrieve input data and returnoutput data. Similarly, macros are provided to allow for such things as storage of information between iteration time-points and sending of error messages.</w:t>
+      </w:r>
+    </w:p>
+    <w:p>
+      <w:pPr>
+        <w:pStyle w:val="Normal"/>
+        <w:rPr>
+          <w:b w:val="false"/>
+          <w:b w:val="false"/>
+          <w:bCs w:val="false"/>
+          <w:i w:val="false"/>
+          <w:i w:val="false"/>
+          <w:iCs w:val="false"/>
+        </w:rPr>
+      </w:pPr>
+      <w:r>
+        <w:rPr/>
       </w:r>
     </w:p>
     <w:p>
@@ -2566,6 +2537,120 @@
           <w:b/>
           <w:bCs/>
           <w:u w:val="none"/>
+        </w:rPr>
+      </w:r>
+    </w:p>
+    <w:p>
+      <w:pPr>
+        <w:pStyle w:val="Normal"/>
+        <w:rPr>
+          <w:rFonts w:ascii="Liberation Serif" w:hAnsi="Liberation Serif"/>
+          <w:b w:val="false"/>
+          <w:b w:val="false"/>
+          <w:bCs w:val="false"/>
+          <w:i w:val="false"/>
+          <w:i w:val="false"/>
+          <w:iCs w:val="false"/>
+          <w:caps w:val="false"/>
+          <w:smallCaps w:val="false"/>
+          <w:strike w:val="false"/>
+          <w:dstrike w:val="false"/>
+          <w:color w:val="000000"/>
+          <w:sz w:val="32"/>
+          <w:szCs w:val="24"/>
+          <w:effect w:val="none"/>
+        </w:rPr>
+      </w:pPr>
+      <w:r>
+        <w:rPr>
+          <w:b w:val="false"/>
+          <w:bCs w:val="false"/>
+          <w:i w:val="false"/>
+          <w:iCs w:val="false"/>
+          <w:caps w:val="false"/>
+          <w:smallCaps w:val="false"/>
+          <w:strike w:val="false"/>
+          <w:dstrike w:val="false"/>
+          <w:color w:val="000000"/>
+          <w:sz w:val="32"/>
+          <w:szCs w:val="24"/>
+          <w:effect w:val="none"/>
+        </w:rPr>
+      </w:r>
+    </w:p>
+    <w:p>
+      <w:pPr>
+        <w:pStyle w:val="Normal"/>
+        <w:rPr>
+          <w:rFonts w:ascii="Liberation Serif" w:hAnsi="Liberation Serif"/>
+          <w:b w:val="false"/>
+          <w:b w:val="false"/>
+          <w:bCs w:val="false"/>
+          <w:i w:val="false"/>
+          <w:i w:val="false"/>
+          <w:iCs w:val="false"/>
+          <w:caps w:val="false"/>
+          <w:smallCaps w:val="false"/>
+          <w:strike w:val="false"/>
+          <w:dstrike w:val="false"/>
+          <w:color w:val="000000"/>
+          <w:sz w:val="32"/>
+          <w:szCs w:val="24"/>
+          <w:effect w:val="none"/>
+        </w:rPr>
+      </w:pPr>
+      <w:r>
+        <w:rPr>
+          <w:b w:val="false"/>
+          <w:bCs w:val="false"/>
+          <w:i w:val="false"/>
+          <w:iCs w:val="false"/>
+          <w:caps w:val="false"/>
+          <w:smallCaps w:val="false"/>
+          <w:strike w:val="false"/>
+          <w:dstrike w:val="false"/>
+          <w:color w:val="000000"/>
+          <w:sz w:val="32"/>
+          <w:szCs w:val="24"/>
+          <w:effect w:val="none"/>
+        </w:rPr>
+      </w:r>
+    </w:p>
+    <w:p>
+      <w:pPr>
+        <w:pStyle w:val="Normal"/>
+        <w:rPr>
+          <w:rFonts w:ascii="Liberation Serif" w:hAnsi="Liberation Serif"/>
+          <w:b w:val="false"/>
+          <w:b w:val="false"/>
+          <w:bCs w:val="false"/>
+          <w:i w:val="false"/>
+          <w:i w:val="false"/>
+          <w:iCs w:val="false"/>
+          <w:caps w:val="false"/>
+          <w:smallCaps w:val="false"/>
+          <w:strike w:val="false"/>
+          <w:dstrike w:val="false"/>
+          <w:color w:val="000000"/>
+          <w:sz w:val="32"/>
+          <w:szCs w:val="24"/>
+          <w:effect w:val="none"/>
+        </w:rPr>
+      </w:pPr>
+      <w:r>
+        <w:rPr>
+          <w:b w:val="false"/>
+          <w:bCs w:val="false"/>
+          <w:i w:val="false"/>
+          <w:iCs w:val="false"/>
+          <w:caps w:val="false"/>
+          <w:smallCaps w:val="false"/>
+          <w:strike w:val="false"/>
+          <w:dstrike w:val="false"/>
+          <w:color w:val="000000"/>
+          <w:sz w:val="32"/>
+          <w:szCs w:val="24"/>
+          <w:effect w:val="none"/>
         </w:rPr>
         <w:drawing>
           <wp:anchor behindDoc="0" distT="0" distB="0" distL="0" distR="0" simplePos="0" locked="0" layoutInCell="1" allowOverlap="1" relativeHeight="11">
@@ -2576,7 +2661,7 @@
             <wp:positionV relativeFrom="paragraph">
               <wp:posOffset>635</wp:posOffset>
             </wp:positionV>
-            <wp:extent cx="5676900" cy="7200900"/>
+            <wp:extent cx="4108450" cy="5211445"/>
             <wp:effectExtent l="0" t="0" r="0" b="0"/>
             <wp:wrapSquare wrapText="largest"/>
             <wp:docPr id="12" name="Image2" descr=""/>
@@ -2601,7 +2686,7 @@
                   <pic:spPr bwMode="auto">
                     <a:xfrm>
                       <a:off x="0" y="0"/>
-                      <a:ext cx="5676900" cy="7200900"/>
+                      <a:ext cx="4108450" cy="5211445"/>
                     </a:xfrm>
                     <a:prstGeom prst="rect">
                       <a:avLst/>
@@ -3529,6 +3614,29 @@
     <w:p>
       <w:pPr>
         <w:pStyle w:val="Normal"/>
+        <w:rPr/>
+      </w:pPr>
+      <w:r>
+        <w:rPr>
+          <w:b w:val="false"/>
+          <w:bCs w:val="false"/>
+          <w:i w:val="false"/>
+          <w:iCs w:val="false"/>
+          <w:caps w:val="false"/>
+          <w:smallCaps w:val="false"/>
+          <w:strike w:val="false"/>
+          <w:dstrike w:val="false"/>
+          <w:color w:val="000000"/>
+          <w:sz w:val="24"/>
+          <w:szCs w:val="24"/>
+          <w:effect w:val="none"/>
+        </w:rPr>
+        <w:t>Client – Server Interaction :</w:t>
+      </w:r>
+    </w:p>
+    <w:p>
+      <w:pPr>
+        <w:pStyle w:val="Normal"/>
         <w:rPr>
           <w:rFonts w:ascii="Liberation Serif" w:hAnsi="Liberation Serif"/>
           <w:b w:val="false"/>
@@ -3566,311 +3674,6 @@
     </w:p>
     <w:p>
       <w:pPr>
-        <w:pStyle w:val="Normal"/>
-        <w:rPr>
-          <w:rFonts w:ascii="Liberation Serif" w:hAnsi="Liberation Serif"/>
-          <w:b w:val="false"/>
-          <w:b w:val="false"/>
-          <w:bCs w:val="false"/>
-          <w:i w:val="false"/>
-          <w:i w:val="false"/>
-          <w:iCs w:val="false"/>
-          <w:caps w:val="false"/>
-          <w:smallCaps w:val="false"/>
-          <w:strike w:val="false"/>
-          <w:dstrike w:val="false"/>
-          <w:color w:val="000000"/>
-          <w:sz w:val="32"/>
-          <w:szCs w:val="24"/>
-          <w:effect w:val="none"/>
-        </w:rPr>
-      </w:pPr>
-      <w:r>
-        <w:rPr>
-          <w:b w:val="false"/>
-          <w:bCs w:val="false"/>
-          <w:i w:val="false"/>
-          <w:iCs w:val="false"/>
-          <w:caps w:val="false"/>
-          <w:smallCaps w:val="false"/>
-          <w:strike w:val="false"/>
-          <w:dstrike w:val="false"/>
-          <w:color w:val="000000"/>
-          <w:sz w:val="32"/>
-          <w:szCs w:val="24"/>
-          <w:effect w:val="none"/>
-        </w:rPr>
-      </w:r>
-    </w:p>
-    <w:p>
-      <w:pPr>
-        <w:pStyle w:val="Normal"/>
-        <w:rPr>
-          <w:rFonts w:ascii="Liberation Serif" w:hAnsi="Liberation Serif"/>
-          <w:b w:val="false"/>
-          <w:b w:val="false"/>
-          <w:bCs w:val="false"/>
-          <w:i w:val="false"/>
-          <w:i w:val="false"/>
-          <w:iCs w:val="false"/>
-          <w:caps w:val="false"/>
-          <w:smallCaps w:val="false"/>
-          <w:strike w:val="false"/>
-          <w:dstrike w:val="false"/>
-          <w:color w:val="000000"/>
-          <w:sz w:val="32"/>
-          <w:szCs w:val="24"/>
-          <w:effect w:val="none"/>
-        </w:rPr>
-      </w:pPr>
-      <w:r>
-        <w:rPr>
-          <w:b w:val="false"/>
-          <w:bCs w:val="false"/>
-          <w:i w:val="false"/>
-          <w:iCs w:val="false"/>
-          <w:caps w:val="false"/>
-          <w:smallCaps w:val="false"/>
-          <w:strike w:val="false"/>
-          <w:dstrike w:val="false"/>
-          <w:color w:val="000000"/>
-          <w:sz w:val="32"/>
-          <w:szCs w:val="24"/>
-          <w:effect w:val="none"/>
-        </w:rPr>
-      </w:r>
-    </w:p>
-    <w:p>
-      <w:pPr>
-        <w:pStyle w:val="Normal"/>
-        <w:rPr>
-          <w:rFonts w:ascii="Liberation Serif" w:hAnsi="Liberation Serif"/>
-          <w:b w:val="false"/>
-          <w:b w:val="false"/>
-          <w:bCs w:val="false"/>
-          <w:i w:val="false"/>
-          <w:i w:val="false"/>
-          <w:iCs w:val="false"/>
-          <w:caps w:val="false"/>
-          <w:smallCaps w:val="false"/>
-          <w:strike w:val="false"/>
-          <w:dstrike w:val="false"/>
-          <w:color w:val="000000"/>
-          <w:sz w:val="32"/>
-          <w:szCs w:val="24"/>
-          <w:effect w:val="none"/>
-        </w:rPr>
-      </w:pPr>
-      <w:r>
-        <w:rPr>
-          <w:b w:val="false"/>
-          <w:bCs w:val="false"/>
-          <w:i w:val="false"/>
-          <w:iCs w:val="false"/>
-          <w:caps w:val="false"/>
-          <w:smallCaps w:val="false"/>
-          <w:strike w:val="false"/>
-          <w:dstrike w:val="false"/>
-          <w:color w:val="000000"/>
-          <w:sz w:val="32"/>
-          <w:szCs w:val="24"/>
-          <w:effect w:val="none"/>
-        </w:rPr>
-      </w:r>
-    </w:p>
-    <w:p>
-      <w:pPr>
-        <w:pStyle w:val="Normal"/>
-        <w:rPr>
-          <w:rFonts w:ascii="Liberation Serif" w:hAnsi="Liberation Serif"/>
-          <w:b w:val="false"/>
-          <w:b w:val="false"/>
-          <w:bCs w:val="false"/>
-          <w:i w:val="false"/>
-          <w:i w:val="false"/>
-          <w:iCs w:val="false"/>
-          <w:caps w:val="false"/>
-          <w:smallCaps w:val="false"/>
-          <w:strike w:val="false"/>
-          <w:dstrike w:val="false"/>
-          <w:color w:val="000000"/>
-          <w:sz w:val="32"/>
-          <w:szCs w:val="24"/>
-          <w:effect w:val="none"/>
-        </w:rPr>
-      </w:pPr>
-      <w:r>
-        <w:rPr>
-          <w:b w:val="false"/>
-          <w:bCs w:val="false"/>
-          <w:i w:val="false"/>
-          <w:iCs w:val="false"/>
-          <w:caps w:val="false"/>
-          <w:smallCaps w:val="false"/>
-          <w:strike w:val="false"/>
-          <w:dstrike w:val="false"/>
-          <w:color w:val="000000"/>
-          <w:sz w:val="32"/>
-          <w:szCs w:val="24"/>
-          <w:effect w:val="none"/>
-        </w:rPr>
-      </w:r>
-    </w:p>
-    <w:p>
-      <w:pPr>
-        <w:pStyle w:val="Normal"/>
-        <w:rPr>
-          <w:rFonts w:ascii="Liberation Serif" w:hAnsi="Liberation Serif"/>
-          <w:b w:val="false"/>
-          <w:b w:val="false"/>
-          <w:bCs w:val="false"/>
-          <w:i w:val="false"/>
-          <w:i w:val="false"/>
-          <w:iCs w:val="false"/>
-          <w:caps w:val="false"/>
-          <w:smallCaps w:val="false"/>
-          <w:strike w:val="false"/>
-          <w:dstrike w:val="false"/>
-          <w:color w:val="000000"/>
-          <w:sz w:val="32"/>
-          <w:szCs w:val="24"/>
-          <w:effect w:val="none"/>
-        </w:rPr>
-      </w:pPr>
-      <w:r>
-        <w:rPr>
-          <w:b w:val="false"/>
-          <w:bCs w:val="false"/>
-          <w:i w:val="false"/>
-          <w:iCs w:val="false"/>
-          <w:caps w:val="false"/>
-          <w:smallCaps w:val="false"/>
-          <w:strike w:val="false"/>
-          <w:dstrike w:val="false"/>
-          <w:color w:val="000000"/>
-          <w:sz w:val="32"/>
-          <w:szCs w:val="24"/>
-          <w:effect w:val="none"/>
-        </w:rPr>
-      </w:r>
-    </w:p>
-    <w:p>
-      <w:pPr>
-        <w:pStyle w:val="Normal"/>
-        <w:rPr>
-          <w:rFonts w:ascii="Liberation Serif" w:hAnsi="Liberation Serif"/>
-          <w:b w:val="false"/>
-          <w:b w:val="false"/>
-          <w:bCs w:val="false"/>
-          <w:i w:val="false"/>
-          <w:i w:val="false"/>
-          <w:iCs w:val="false"/>
-          <w:caps w:val="false"/>
-          <w:smallCaps w:val="false"/>
-          <w:strike w:val="false"/>
-          <w:dstrike w:val="false"/>
-          <w:color w:val="000000"/>
-          <w:sz w:val="32"/>
-          <w:szCs w:val="24"/>
-          <w:effect w:val="none"/>
-        </w:rPr>
-      </w:pPr>
-      <w:r>
-        <w:rPr>
-          <w:b w:val="false"/>
-          <w:bCs w:val="false"/>
-          <w:i w:val="false"/>
-          <w:iCs w:val="false"/>
-          <w:caps w:val="false"/>
-          <w:smallCaps w:val="false"/>
-          <w:strike w:val="false"/>
-          <w:dstrike w:val="false"/>
-          <w:color w:val="000000"/>
-          <w:sz w:val="32"/>
-          <w:szCs w:val="24"/>
-          <w:effect w:val="none"/>
-        </w:rPr>
-      </w:r>
-    </w:p>
-    <w:p>
-      <w:pPr>
-        <w:pStyle w:val="Normal"/>
-        <w:rPr>
-          <w:rFonts w:ascii="Liberation Serif" w:hAnsi="Liberation Serif"/>
-          <w:b w:val="false"/>
-          <w:b w:val="false"/>
-          <w:bCs w:val="false"/>
-          <w:i w:val="false"/>
-          <w:i w:val="false"/>
-          <w:iCs w:val="false"/>
-          <w:caps w:val="false"/>
-          <w:smallCaps w:val="false"/>
-          <w:strike w:val="false"/>
-          <w:dstrike w:val="false"/>
-          <w:color w:val="000000"/>
-          <w:sz w:val="24"/>
-          <w:szCs w:val="24"/>
-          <w:effect w:val="none"/>
-        </w:rPr>
-      </w:pPr>
-      <w:r>
-        <w:rPr>
-          <w:b w:val="false"/>
-          <w:bCs w:val="false"/>
-          <w:i w:val="false"/>
-          <w:iCs w:val="false"/>
-          <w:caps w:val="false"/>
-          <w:smallCaps w:val="false"/>
-          <w:strike w:val="false"/>
-          <w:dstrike w:val="false"/>
-          <w:color w:val="000000"/>
-          <w:sz w:val="24"/>
-          <w:szCs w:val="24"/>
-          <w:effect w:val="none"/>
-        </w:rPr>
-        <w:t>Client – Server Interaction :</w:t>
-      </w:r>
-    </w:p>
-    <w:p>
-      <w:pPr>
-        <w:pStyle w:val="Normal"/>
-        <w:rPr>
-          <w:rFonts w:ascii="Liberation Serif" w:hAnsi="Liberation Serif"/>
-          <w:b w:val="false"/>
-          <w:b w:val="false"/>
-          <w:bCs w:val="false"/>
-          <w:i w:val="false"/>
-          <w:i w:val="false"/>
-          <w:iCs w:val="false"/>
-          <w:caps w:val="false"/>
-          <w:smallCaps w:val="false"/>
-          <w:strike w:val="false"/>
-          <w:dstrike w:val="false"/>
-          <w:color w:val="000000"/>
-          <w:sz w:val="32"/>
-          <w:szCs w:val="24"/>
-          <w:effect w:val="none"/>
-        </w:rPr>
-      </w:pPr>
-      <w:r>
-        <w:rPr>
-          <w:b w:val="false"/>
-          <w:bCs w:val="false"/>
-          <w:i w:val="false"/>
-          <w:iCs w:val="false"/>
-          <w:caps w:val="false"/>
-          <w:smallCaps w:val="false"/>
-          <w:strike w:val="false"/>
-          <w:dstrike w:val="false"/>
-          <w:color w:val="000000"/>
-          <w:sz w:val="32"/>
-          <w:szCs w:val="24"/>
-          <w:effect w:val="none"/>
-        </w:rPr>
-      </w:r>
-    </w:p>
-    <w:p>
-      <w:pPr>
         <w:pStyle w:val="PreformattedText"/>
         <w:rPr>
           <w:b/>
@@ -3881,7 +3684,7 @@
       </w:pPr>
       <w:r>
         <w:drawing>
-          <wp:anchor behindDoc="0" distT="0" distB="0" distL="0" distR="0" simplePos="0" locked="0" layoutInCell="1" allowOverlap="1" relativeHeight="14">
+          <wp:anchor behindDoc="0" distT="0" distB="0" distL="0" distR="0" simplePos="0" locked="0" layoutInCell="1" allowOverlap="1" relativeHeight="12">
             <wp:simplePos x="0" y="0"/>
             <wp:positionH relativeFrom="column">
               <wp:posOffset>0</wp:posOffset>
@@ -3942,7 +3745,25 @@
           <w:u w:val="none"/>
           <w:effect w:val="none"/>
         </w:rPr>
-        <w:t>How to use?</w:t>
+        <w:t>H</w:t>
+      </w:r>
+      <w:r>
+        <w:rPr>
+          <w:b/>
+          <w:bCs w:val="false"/>
+          <w:i w:val="false"/>
+          <w:iCs w:val="false"/>
+          <w:caps w:val="false"/>
+          <w:smallCaps w:val="false"/>
+          <w:strike w:val="false"/>
+          <w:dstrike w:val="false"/>
+          <w:color w:val="000000"/>
+          <w:sz w:val="24"/>
+          <w:szCs w:val="24"/>
+          <w:u w:val="none"/>
+          <w:effect w:val="none"/>
+        </w:rPr>
+        <w:t>ow to use?</w:t>
       </w:r>
     </w:p>
     <w:p>
@@ -4090,15 +3911,7 @@
         <w:rPr/>
         <w:t xml:space="preserve">1. </w:t>
         <w:tab/>
-        <w:t xml:space="preserve">Make changes to have output for pulsating input </w:t>
-      </w:r>
-      <w:r>
-        <w:rPr/>
-        <w:t>(multiple events)</w:t>
-      </w:r>
-      <w:r>
-        <w:rPr/>
-        <w:t>.</w:t>
+        <w:t>Make changes to have output for pulsating input (multiple events).</w:t>
       </w:r>
     </w:p>
     <w:p>
@@ -4120,6 +3933,1048 @@
       </w:pPr>
       <w:r>
         <w:rPr/>
+      </w:r>
+    </w:p>
+    <w:p>
+      <w:pPr>
+        <w:pStyle w:val="Normal"/>
+        <w:rPr/>
+      </w:pPr>
+      <w:r>
+        <w:rPr/>
+      </w:r>
+    </w:p>
+    <w:p>
+      <w:pPr>
+        <w:pStyle w:val="Normal"/>
+        <w:rPr/>
+      </w:pPr>
+      <w:r>
+        <w:rPr/>
+      </w:r>
+    </w:p>
+    <w:p>
+      <w:pPr>
+        <w:pStyle w:val="Normal"/>
+        <w:rPr/>
+      </w:pPr>
+      <w:r>
+        <w:rPr/>
+      </w:r>
+    </w:p>
+    <w:p>
+      <w:pPr>
+        <w:pStyle w:val="Normal"/>
+        <w:rPr/>
+      </w:pPr>
+      <w:r>
+        <w:rPr/>
+      </w:r>
+    </w:p>
+    <w:p>
+      <w:pPr>
+        <w:pStyle w:val="Normal"/>
+        <w:rPr/>
+      </w:pPr>
+      <w:r>
+        <w:rPr/>
+      </w:r>
+    </w:p>
+    <w:p>
+      <w:pPr>
+        <w:pStyle w:val="Normal"/>
+        <w:rPr/>
+      </w:pPr>
+      <w:r>
+        <w:rPr/>
+      </w:r>
+    </w:p>
+    <w:p>
+      <w:pPr>
+        <w:pStyle w:val="Normal"/>
+        <w:rPr/>
+      </w:pPr>
+      <w:r>
+        <w:rPr/>
+      </w:r>
+    </w:p>
+    <w:p>
+      <w:pPr>
+        <w:pStyle w:val="Normal"/>
+        <w:rPr/>
+      </w:pPr>
+      <w:r>
+        <w:rPr/>
+      </w:r>
+    </w:p>
+    <w:p>
+      <w:pPr>
+        <w:pStyle w:val="Normal"/>
+        <w:rPr/>
+      </w:pPr>
+      <w:r>
+        <w:rPr/>
+      </w:r>
+    </w:p>
+    <w:p>
+      <w:pPr>
+        <w:pStyle w:val="Normal"/>
+        <w:rPr/>
+      </w:pPr>
+      <w:r>
+        <w:rPr/>
+      </w:r>
+    </w:p>
+    <w:p>
+      <w:pPr>
+        <w:pStyle w:val="Normal"/>
+        <w:rPr/>
+      </w:pPr>
+      <w:r>
+        <w:rPr/>
+      </w:r>
+    </w:p>
+    <w:p>
+      <w:pPr>
+        <w:pStyle w:val="Normal"/>
+        <w:rPr/>
+      </w:pPr>
+      <w:r>
+        <w:rPr/>
+      </w:r>
+    </w:p>
+    <w:p>
+      <w:pPr>
+        <w:pStyle w:val="Normal"/>
+        <w:rPr/>
+      </w:pPr>
+      <w:r>
+        <w:rPr/>
+      </w:r>
+    </w:p>
+    <w:p>
+      <w:pPr>
+        <w:pStyle w:val="Normal"/>
+        <w:rPr/>
+      </w:pPr>
+      <w:r>
+        <w:rPr/>
+      </w:r>
+    </w:p>
+    <w:p>
+      <w:pPr>
+        <w:pStyle w:val="Normal"/>
+        <w:rPr/>
+      </w:pPr>
+      <w:r>
+        <w:rPr/>
+      </w:r>
+    </w:p>
+    <w:p>
+      <w:pPr>
+        <w:pStyle w:val="Normal"/>
+        <w:rPr/>
+      </w:pPr>
+      <w:r>
+        <w:rPr/>
+      </w:r>
+    </w:p>
+    <w:p>
+      <w:pPr>
+        <w:pStyle w:val="Normal"/>
+        <w:rPr/>
+      </w:pPr>
+      <w:r>
+        <w:rPr/>
+      </w:r>
+    </w:p>
+    <w:p>
+      <w:pPr>
+        <w:pStyle w:val="Normal"/>
+        <w:rPr/>
+      </w:pPr>
+      <w:r>
+        <w:rPr/>
+      </w:r>
+    </w:p>
+    <w:p>
+      <w:pPr>
+        <w:pStyle w:val="Normal"/>
+        <w:rPr/>
+      </w:pPr>
+      <w:r>
+        <w:rPr/>
+      </w:r>
+    </w:p>
+    <w:p>
+      <w:pPr>
+        <w:pStyle w:val="Normal"/>
+        <w:rPr/>
+      </w:pPr>
+      <w:r>
+        <w:rPr/>
+      </w:r>
+    </w:p>
+    <w:p>
+      <w:pPr>
+        <w:pStyle w:val="Normal"/>
+        <w:rPr/>
+      </w:pPr>
+      <w:r>
+        <w:rPr/>
+      </w:r>
+    </w:p>
+    <w:p>
+      <w:pPr>
+        <w:pStyle w:val="Normal"/>
+        <w:rPr/>
+      </w:pPr>
+      <w:r>
+        <w:rPr/>
+      </w:r>
+    </w:p>
+    <w:p>
+      <w:pPr>
+        <w:pStyle w:val="Normal"/>
+        <w:rPr/>
+      </w:pPr>
+      <w:r>
+        <w:rPr/>
+      </w:r>
+    </w:p>
+    <w:p>
+      <w:pPr>
+        <w:pStyle w:val="Normal"/>
+        <w:rPr>
+          <w:rFonts w:ascii="Times New Roman" w:hAnsi="Times New Roman"/>
+          <w:b/>
+          <w:b/>
+          <w:bCs/>
+          <w:sz w:val="24"/>
+          <w:szCs w:val="24"/>
+        </w:rPr>
+      </w:pPr>
+      <w:r>
+        <w:rPr>
+          <w:rFonts w:ascii="Times New Roman" w:hAnsi="Times New Roman"/>
+          <w:b/>
+          <w:bCs/>
+          <w:sz w:val="24"/>
+          <w:szCs w:val="24"/>
+        </w:rPr>
+        <w:t>NGSPICE :</w:t>
+      </w:r>
+    </w:p>
+    <w:p>
+      <w:pPr>
+        <w:pStyle w:val="Normal"/>
+        <w:rPr>
+          <w:rFonts w:ascii="Times New Roman" w:hAnsi="Times New Roman"/>
+          <w:b/>
+          <w:b/>
+          <w:bCs/>
+          <w:sz w:val="24"/>
+          <w:szCs w:val="24"/>
+        </w:rPr>
+      </w:pPr>
+      <w:r>
+        <w:rPr>
+          <w:rFonts w:ascii="Times New Roman" w:hAnsi="Times New Roman"/>
+          <w:b/>
+          <w:bCs/>
+          <w:sz w:val="24"/>
+          <w:szCs w:val="24"/>
+        </w:rPr>
+      </w:r>
+    </w:p>
+    <w:p>
+      <w:pPr>
+        <w:pStyle w:val="Normal"/>
+        <w:rPr>
+          <w:rFonts w:ascii="Times New Roman" w:hAnsi="Times New Roman"/>
+          <w:b/>
+          <w:b/>
+          <w:bCs/>
+          <w:sz w:val="24"/>
+          <w:szCs w:val="24"/>
+        </w:rPr>
+      </w:pPr>
+      <w:r>
+        <w:rPr>
+          <w:rFonts w:ascii="Times New Roman" w:hAnsi="Times New Roman"/>
+          <w:b/>
+          <w:bCs/>
+          <w:sz w:val="24"/>
+          <w:szCs w:val="24"/>
+        </w:rPr>
+        <w:t>1. Analog Simulation -</w:t>
+      </w:r>
+    </w:p>
+    <w:p>
+      <w:pPr>
+        <w:pStyle w:val="Normal"/>
+        <w:rPr>
+          <w:rFonts w:ascii="Times New Roman" w:hAnsi="Times New Roman"/>
+          <w:b/>
+          <w:b/>
+          <w:bCs/>
+          <w:sz w:val="24"/>
+          <w:szCs w:val="24"/>
+        </w:rPr>
+      </w:pPr>
+      <w:r>
+        <w:rPr>
+          <w:rFonts w:ascii="Times New Roman" w:hAnsi="Times New Roman"/>
+          <w:b/>
+          <w:bCs/>
+          <w:sz w:val="24"/>
+          <w:szCs w:val="24"/>
+        </w:rPr>
+      </w:r>
+    </w:p>
+    <w:p>
+      <w:pPr>
+        <w:pStyle w:val="Normal"/>
+        <w:rPr>
+          <w:rFonts w:ascii="Times New Roman" w:hAnsi="Times New Roman"/>
+          <w:b w:val="false"/>
+          <w:b w:val="false"/>
+          <w:bCs w:val="false"/>
+          <w:sz w:val="24"/>
+          <w:szCs w:val="24"/>
+        </w:rPr>
+      </w:pPr>
+      <w:r>
+        <w:rPr>
+          <w:rFonts w:ascii="Times New Roman" w:hAnsi="Times New Roman"/>
+          <w:b w:val="false"/>
+          <w:bCs w:val="false"/>
+          <w:sz w:val="24"/>
+          <w:szCs w:val="24"/>
+        </w:rPr>
+        <w:t>The circuit response is obtained by iteratively solving Kirchhoff’sLaws for the circuit at time steps selected to ensure the solution has converged to a stable valueand that numerical approximations of integrations are sufficiently accurate. Since Kirchhoff’slaws form a set of simultaneous equations, the simulator operates by solving a matrix of equa-tions at each time point. This matrix processing generally results in slower simulation timeswhen compared to digital circuit simulators.</w:t>
+      </w:r>
+    </w:p>
+    <w:p>
+      <w:pPr>
+        <w:pStyle w:val="Normal"/>
+        <w:rPr>
+          <w:rFonts w:ascii="Times New Roman" w:hAnsi="Times New Roman"/>
+          <w:b w:val="false"/>
+          <w:b w:val="false"/>
+          <w:bCs w:val="false"/>
+          <w:i/>
+          <w:i/>
+          <w:iCs/>
+          <w:sz w:val="24"/>
+          <w:szCs w:val="24"/>
+          <w:u w:val="single"/>
+        </w:rPr>
+      </w:pPr>
+      <w:r>
+        <w:rPr>
+          <w:rFonts w:ascii="Times New Roman" w:hAnsi="Times New Roman"/>
+          <w:b w:val="false"/>
+          <w:bCs w:val="false"/>
+          <w:i/>
+          <w:iCs/>
+          <w:sz w:val="24"/>
+          <w:szCs w:val="24"/>
+          <w:u w:val="single"/>
+        </w:rPr>
+      </w:r>
+    </w:p>
+    <w:p>
+      <w:pPr>
+        <w:pStyle w:val="Normal"/>
+        <w:rPr>
+          <w:rFonts w:ascii="Times New Roman" w:hAnsi="Times New Roman"/>
+          <w:b w:val="false"/>
+          <w:b w:val="false"/>
+          <w:bCs w:val="false"/>
+          <w:sz w:val="24"/>
+          <w:szCs w:val="24"/>
+        </w:rPr>
+      </w:pPr>
+      <w:r>
+        <w:rPr>
+          <w:rFonts w:ascii="Times New Roman" w:hAnsi="Times New Roman"/>
+          <w:b w:val="false"/>
+          <w:bCs w:val="false"/>
+          <w:sz w:val="24"/>
+          <w:szCs w:val="24"/>
+        </w:rPr>
+      </w:r>
+    </w:p>
+    <w:p>
+      <w:pPr>
+        <w:pStyle w:val="Normal"/>
+        <w:rPr>
+          <w:rFonts w:ascii="Times New Roman" w:hAnsi="Times New Roman"/>
+          <w:b/>
+          <w:b/>
+          <w:bCs/>
+          <w:sz w:val="24"/>
+          <w:szCs w:val="24"/>
+        </w:rPr>
+      </w:pPr>
+      <w:r>
+        <w:rPr>
+          <w:rFonts w:ascii="Times New Roman" w:hAnsi="Times New Roman"/>
+          <w:b/>
+          <w:bCs/>
+          <w:sz w:val="24"/>
+          <w:szCs w:val="24"/>
+        </w:rPr>
+        <w:t>2. Digital Simulation -</w:t>
+      </w:r>
+    </w:p>
+    <w:p>
+      <w:pPr>
+        <w:pStyle w:val="Normal"/>
+        <w:rPr>
+          <w:rFonts w:ascii="Times New Roman" w:hAnsi="Times New Roman"/>
+          <w:b/>
+          <w:b/>
+          <w:bCs/>
+          <w:sz w:val="24"/>
+          <w:szCs w:val="24"/>
+        </w:rPr>
+      </w:pPr>
+      <w:r>
+        <w:rPr>
+          <w:rFonts w:ascii="Times New Roman" w:hAnsi="Times New Roman"/>
+          <w:b/>
+          <w:bCs/>
+          <w:sz w:val="24"/>
+          <w:szCs w:val="24"/>
+        </w:rPr>
+      </w:r>
+    </w:p>
+    <w:p>
+      <w:pPr>
+        <w:pStyle w:val="Normal"/>
+        <w:rPr>
+          <w:rFonts w:ascii="Times New Roman" w:hAnsi="Times New Roman"/>
+          <w:b w:val="false"/>
+          <w:b w:val="false"/>
+          <w:bCs w:val="false"/>
+          <w:sz w:val="24"/>
+          <w:szCs w:val="24"/>
+        </w:rPr>
+      </w:pPr>
+      <w:r>
+        <w:rPr>
+          <w:rFonts w:ascii="Times New Roman" w:hAnsi="Times New Roman"/>
+          <w:b w:val="false"/>
+          <w:bCs w:val="false"/>
+          <w:sz w:val="24"/>
+          <w:szCs w:val="24"/>
+        </w:rPr>
+        <w:t xml:space="preserve">When an event occurs, the simulator examines only those circuit elements that are affected bythe event. As a result, matrix analysis is not required in digital simulators. By comparison,analog simulators must iteratively solve for the behavior of the entire circuit because of the </w:t>
+      </w:r>
+      <w:r>
+        <w:rPr>
+          <w:rFonts w:ascii="Times New Roman" w:hAnsi="Times New Roman"/>
+          <w:b w:val="false"/>
+          <w:bCs w:val="false"/>
+          <w:sz w:val="24"/>
+          <w:szCs w:val="24"/>
+          <w:u w:val="single"/>
+        </w:rPr>
+        <w:t>forward and reverse transmission properties of analog components</w:t>
+      </w:r>
+      <w:r>
+        <w:rPr>
+          <w:rFonts w:ascii="Times New Roman" w:hAnsi="Times New Roman"/>
+          <w:b w:val="false"/>
+          <w:bCs w:val="false"/>
+          <w:sz w:val="24"/>
+          <w:szCs w:val="24"/>
+        </w:rPr>
+        <w:t>. This difference results ina considerable computational advantage for digital circuit simulators, which is reflected in thesignificantly greater speed of digital simulations.</w:t>
+      </w:r>
+    </w:p>
+    <w:p>
+      <w:pPr>
+        <w:pStyle w:val="Normal"/>
+        <w:rPr>
+          <w:rFonts w:ascii="Times New Roman" w:hAnsi="Times New Roman"/>
+          <w:b w:val="false"/>
+          <w:b w:val="false"/>
+          <w:bCs w:val="false"/>
+          <w:sz w:val="24"/>
+          <w:szCs w:val="24"/>
+        </w:rPr>
+      </w:pPr>
+      <w:r>
+        <w:rPr>
+          <w:rFonts w:ascii="Times New Roman" w:hAnsi="Times New Roman"/>
+          <w:b w:val="false"/>
+          <w:bCs w:val="false"/>
+          <w:sz w:val="24"/>
+          <w:szCs w:val="24"/>
+        </w:rPr>
+      </w:r>
+    </w:p>
+    <w:p>
+      <w:pPr>
+        <w:pStyle w:val="Normal"/>
+        <w:rPr>
+          <w:rFonts w:ascii="Times New Roman" w:hAnsi="Times New Roman"/>
+          <w:b/>
+          <w:b/>
+          <w:bCs/>
+          <w:sz w:val="24"/>
+          <w:szCs w:val="24"/>
+        </w:rPr>
+      </w:pPr>
+      <w:r>
+        <w:rPr>
+          <w:rFonts w:ascii="Times New Roman" w:hAnsi="Times New Roman"/>
+          <w:b/>
+          <w:bCs/>
+          <w:sz w:val="24"/>
+          <w:szCs w:val="24"/>
+        </w:rPr>
+        <w:t>3. Mixed-Mode Simulation -</w:t>
+      </w:r>
+    </w:p>
+    <w:p>
+      <w:pPr>
+        <w:pStyle w:val="Normal"/>
+        <w:rPr>
+          <w:rFonts w:ascii="Times New Roman" w:hAnsi="Times New Roman"/>
+          <w:b/>
+          <w:b/>
+          <w:bCs/>
+          <w:sz w:val="24"/>
+          <w:szCs w:val="24"/>
+        </w:rPr>
+      </w:pPr>
+      <w:r>
+        <w:rPr>
+          <w:rFonts w:ascii="Times New Roman" w:hAnsi="Times New Roman"/>
+          <w:b/>
+          <w:bCs/>
+          <w:sz w:val="24"/>
+          <w:szCs w:val="24"/>
+        </w:rPr>
+      </w:r>
+    </w:p>
+    <w:p>
+      <w:pPr>
+        <w:pStyle w:val="Normal"/>
+        <w:rPr>
+          <w:rFonts w:ascii="Times New Roman" w:hAnsi="Times New Roman"/>
+          <w:b w:val="false"/>
+          <w:b w:val="false"/>
+          <w:bCs w:val="false"/>
+          <w:sz w:val="24"/>
+          <w:szCs w:val="24"/>
+        </w:rPr>
+      </w:pPr>
+      <w:r>
+        <w:rPr>
+          <w:rFonts w:ascii="Times New Roman" w:hAnsi="Times New Roman"/>
+          <w:b w:val="false"/>
+          <w:bCs w:val="false"/>
+          <w:sz w:val="24"/>
+          <w:szCs w:val="24"/>
+        </w:rPr>
+        <w:t xml:space="preserve">Glued mode simulators actually use twosimulators, one of which is analog and the other digital. This type of simulator must define aninput/output protocol so that the two executables can communicate with each other effectively.The communication constraints tend to reduce the speed, and sometimes the accuracy, of thecomplete simulator. </w:t>
+      </w:r>
+    </w:p>
+    <w:p>
+      <w:pPr>
+        <w:pStyle w:val="Normal"/>
+        <w:rPr>
+          <w:rFonts w:ascii="Times New Roman" w:hAnsi="Times New Roman"/>
+          <w:b w:val="false"/>
+          <w:b w:val="false"/>
+          <w:bCs w:val="false"/>
+          <w:sz w:val="24"/>
+          <w:szCs w:val="24"/>
+        </w:rPr>
+      </w:pPr>
+      <w:r>
+        <w:rPr>
+          <w:rFonts w:ascii="Times New Roman" w:hAnsi="Times New Roman"/>
+          <w:b w:val="false"/>
+          <w:bCs w:val="false"/>
+          <w:sz w:val="24"/>
+          <w:szCs w:val="24"/>
+        </w:rPr>
+      </w:r>
+    </w:p>
+    <w:p>
+      <w:pPr>
+        <w:pStyle w:val="Normal"/>
+        <w:rPr>
+          <w:rFonts w:ascii="sans-serif" w:hAnsi="sans-serif"/>
+        </w:rPr>
+      </w:pPr>
+      <w:r>
+        <w:rPr>
+          <w:rFonts w:ascii="Times New Roman" w:hAnsi="Times New Roman"/>
+          <w:b w:val="false"/>
+          <w:bCs w:val="false"/>
+          <w:sz w:val="24"/>
+          <w:szCs w:val="24"/>
+        </w:rPr>
+        <w:t>On the other hand, the use of a glued mode simulator allows the componentmodels developed for the separate executables to be used without modification.</w:t>
+      </w:r>
+    </w:p>
+    <w:p>
+      <w:pPr>
+        <w:pStyle w:val="Normal"/>
+        <w:rPr>
+          <w:rFonts w:ascii="Times New Roman" w:hAnsi="Times New Roman"/>
+          <w:b/>
+          <w:b/>
+          <w:bCs/>
+          <w:sz w:val="24"/>
+          <w:szCs w:val="24"/>
+        </w:rPr>
+      </w:pPr>
+      <w:r>
+        <w:rPr>
+          <w:rFonts w:ascii="Times New Roman" w:hAnsi="Times New Roman"/>
+          <w:b/>
+          <w:bCs/>
+          <w:sz w:val="24"/>
+          <w:szCs w:val="24"/>
+        </w:rPr>
+      </w:r>
+    </w:p>
+    <w:p>
+      <w:pPr>
+        <w:pStyle w:val="Normal"/>
+        <w:rPr>
+          <w:rFonts w:ascii="Times New Roman" w:hAnsi="Times New Roman"/>
+          <w:b/>
+          <w:b/>
+          <w:bCs/>
+          <w:sz w:val="24"/>
+          <w:szCs w:val="24"/>
+        </w:rPr>
+      </w:pPr>
+      <w:r>
+        <w:rPr>
+          <w:rFonts w:ascii="Times New Roman" w:hAnsi="Times New Roman"/>
+          <w:b/>
+          <w:bCs/>
+          <w:sz w:val="24"/>
+          <w:szCs w:val="24"/>
+        </w:rPr>
+        <w:t>4. DC Analysis -</w:t>
+      </w:r>
+    </w:p>
+    <w:p>
+      <w:pPr>
+        <w:pStyle w:val="Normal"/>
+        <w:rPr>
+          <w:rFonts w:ascii="Times New Roman" w:hAnsi="Times New Roman"/>
+          <w:b/>
+          <w:b/>
+          <w:bCs/>
+          <w:sz w:val="24"/>
+          <w:szCs w:val="24"/>
+        </w:rPr>
+      </w:pPr>
+      <w:r>
+        <w:rPr>
+          <w:rFonts w:ascii="Times New Roman" w:hAnsi="Times New Roman"/>
+          <w:b/>
+          <w:bCs/>
+          <w:sz w:val="24"/>
+          <w:szCs w:val="24"/>
+        </w:rPr>
+      </w:r>
+    </w:p>
+    <w:p>
+      <w:pPr>
+        <w:pStyle w:val="Normal"/>
+        <w:rPr>
+          <w:rFonts w:ascii="Times New Roman" w:hAnsi="Times New Roman"/>
+          <w:b w:val="false"/>
+          <w:b w:val="false"/>
+          <w:bCs w:val="false"/>
+          <w:i/>
+          <w:i/>
+          <w:iCs/>
+          <w:sz w:val="24"/>
+          <w:szCs w:val="24"/>
+          <w:u w:val="single"/>
+        </w:rPr>
+      </w:pPr>
+      <w:r>
+        <w:rPr>
+          <w:rFonts w:ascii="Times New Roman" w:hAnsi="Times New Roman"/>
+          <w:b w:val="false"/>
+          <w:bCs w:val="false"/>
+          <w:i/>
+          <w:iCs/>
+          <w:sz w:val="24"/>
+          <w:szCs w:val="24"/>
+          <w:u w:val="single"/>
+        </w:rPr>
+        <w:t>For DC analysis, the time-varying behavior of reactive elements is neglected and the simulator calculates the DC solution of the circuit.</w:t>
+      </w:r>
+    </w:p>
+    <w:p>
+      <w:pPr>
+        <w:pStyle w:val="Normal"/>
+        <w:rPr>
+          <w:rFonts w:ascii="Times New Roman" w:hAnsi="Times New Roman"/>
+          <w:b w:val="false"/>
+          <w:b w:val="false"/>
+          <w:bCs w:val="false"/>
+          <w:sz w:val="24"/>
+          <w:szCs w:val="24"/>
+        </w:rPr>
+      </w:pPr>
+      <w:r>
+        <w:rPr>
+          <w:rFonts w:ascii="Times New Roman" w:hAnsi="Times New Roman"/>
+          <w:b w:val="false"/>
+          <w:bCs w:val="false"/>
+          <w:sz w:val="24"/>
+          <w:szCs w:val="24"/>
+        </w:rPr>
+      </w:r>
+    </w:p>
+    <w:p>
+      <w:pPr>
+        <w:pStyle w:val="Normal"/>
+        <w:rPr>
+          <w:rFonts w:ascii="Times New Roman" w:hAnsi="Times New Roman"/>
+          <w:b w:val="false"/>
+          <w:b w:val="false"/>
+          <w:bCs w:val="false"/>
+          <w:sz w:val="24"/>
+          <w:szCs w:val="24"/>
+        </w:rPr>
+      </w:pPr>
+      <w:r>
+        <w:rPr>
+          <w:rFonts w:ascii="Times New Roman" w:hAnsi="Times New Roman"/>
+          <w:b w:val="false"/>
+          <w:bCs w:val="false"/>
+          <w:sz w:val="24"/>
+          <w:szCs w:val="24"/>
+        </w:rPr>
+        <w:t>The simulator algorithm subdivides the circuit into those portions which require the analogsimulator algorithm and those which require the event-driven algorithm. Each subsystem block is then iterated to solution, with the interfaces between analog nodes and event-driven nodesiterated for consistency across the entire system.</w:t>
+      </w:r>
+    </w:p>
+    <w:p>
+      <w:pPr>
+        <w:pStyle w:val="Normal"/>
+        <w:rPr>
+          <w:rFonts w:ascii="Times New Roman" w:hAnsi="Times New Roman"/>
+          <w:b w:val="false"/>
+          <w:b w:val="false"/>
+          <w:bCs w:val="false"/>
+          <w:sz w:val="24"/>
+          <w:szCs w:val="24"/>
+        </w:rPr>
+      </w:pPr>
+      <w:r>
+        <w:rPr>
+          <w:rFonts w:ascii="Times New Roman" w:hAnsi="Times New Roman"/>
+          <w:b w:val="false"/>
+          <w:bCs w:val="false"/>
+          <w:sz w:val="24"/>
+          <w:szCs w:val="24"/>
+        </w:rPr>
+      </w:r>
+    </w:p>
+    <w:p>
+      <w:pPr>
+        <w:pStyle w:val="Normal"/>
+        <w:rPr>
+          <w:rFonts w:ascii="Times New Roman" w:hAnsi="Times New Roman"/>
+          <w:b/>
+          <w:b/>
+          <w:bCs/>
+          <w:sz w:val="24"/>
+          <w:szCs w:val="24"/>
+        </w:rPr>
+      </w:pPr>
+      <w:r>
+        <w:rPr>
+          <w:rFonts w:ascii="Times New Roman" w:hAnsi="Times New Roman"/>
+          <w:b/>
+          <w:bCs/>
+          <w:sz w:val="24"/>
+          <w:szCs w:val="24"/>
+        </w:rPr>
+        <w:t>5. Transient Analysis -</w:t>
+      </w:r>
+    </w:p>
+    <w:p>
+      <w:pPr>
+        <w:pStyle w:val="Normal"/>
+        <w:rPr>
+          <w:rFonts w:ascii="Times New Roman" w:hAnsi="Times New Roman"/>
+          <w:b/>
+          <w:b/>
+          <w:bCs/>
+          <w:sz w:val="24"/>
+          <w:szCs w:val="24"/>
+        </w:rPr>
+      </w:pPr>
+      <w:r>
+        <w:rPr>
+          <w:rFonts w:ascii="Times New Roman" w:hAnsi="Times New Roman"/>
+          <w:b/>
+          <w:bCs/>
+          <w:sz w:val="24"/>
+          <w:szCs w:val="24"/>
+        </w:rPr>
+      </w:r>
+    </w:p>
+    <w:p>
+      <w:pPr>
+        <w:pStyle w:val="Normal"/>
+        <w:rPr>
+          <w:rFonts w:ascii="Times New Roman" w:hAnsi="Times New Roman"/>
+          <w:b w:val="false"/>
+          <w:b w:val="false"/>
+          <w:bCs w:val="false"/>
+          <w:sz w:val="24"/>
+          <w:szCs w:val="24"/>
+        </w:rPr>
+      </w:pPr>
+      <w:r>
+        <w:rPr>
+          <w:rFonts w:ascii="Times New Roman" w:hAnsi="Times New Roman"/>
+          <w:b w:val="false"/>
+          <w:bCs w:val="false"/>
+          <w:sz w:val="24"/>
+          <w:szCs w:val="24"/>
+        </w:rPr>
+        <w:t>Transient analysis is an extension of DC analysis to the time domain. A transient analysis be-gins by obtaining a DC solution to provide a point of departure for simulating time-varyingbehavior. Once the DC solution is obtained, the time-dependent aspects of the system are rein-troduced, and the two simulator algorithms incrementally solve for the time varying behavior ofthe entire system.</w:t>
+      </w:r>
+    </w:p>
+    <w:p>
+      <w:pPr>
+        <w:pStyle w:val="Normal"/>
+        <w:rPr>
+          <w:rFonts w:ascii="Times New Roman" w:hAnsi="Times New Roman"/>
+          <w:b w:val="false"/>
+          <w:b w:val="false"/>
+          <w:bCs w:val="false"/>
+          <w:sz w:val="24"/>
+          <w:szCs w:val="24"/>
+        </w:rPr>
+      </w:pPr>
+      <w:r>
+        <w:rPr>
+          <w:rFonts w:ascii="Times New Roman" w:hAnsi="Times New Roman"/>
+          <w:b w:val="false"/>
+          <w:bCs w:val="false"/>
+          <w:sz w:val="24"/>
+          <w:szCs w:val="24"/>
+        </w:rPr>
+      </w:r>
+    </w:p>
+    <w:p>
+      <w:pPr>
+        <w:pStyle w:val="Normal"/>
+        <w:rPr>
+          <w:rFonts w:ascii="Times New Roman" w:hAnsi="Times New Roman"/>
+          <w:b/>
+          <w:b/>
+          <w:bCs/>
+          <w:sz w:val="24"/>
+          <w:szCs w:val="24"/>
+        </w:rPr>
+      </w:pPr>
+      <w:r>
+        <w:rPr>
+          <w:rFonts w:ascii="Times New Roman" w:hAnsi="Times New Roman"/>
+          <w:b/>
+          <w:bCs/>
+          <w:sz w:val="24"/>
+          <w:szCs w:val="24"/>
+        </w:rPr>
+        <w:t>6. Convergence Failure -</w:t>
+      </w:r>
+    </w:p>
+    <w:p>
+      <w:pPr>
+        <w:pStyle w:val="Normal"/>
+        <w:rPr>
+          <w:rFonts w:ascii="Times New Roman" w:hAnsi="Times New Roman"/>
+          <w:b/>
+          <w:b/>
+          <w:bCs/>
+          <w:sz w:val="24"/>
+          <w:szCs w:val="24"/>
+        </w:rPr>
+      </w:pPr>
+      <w:r>
+        <w:rPr>
+          <w:rFonts w:ascii="Times New Roman" w:hAnsi="Times New Roman"/>
+          <w:b/>
+          <w:bCs/>
+          <w:sz w:val="24"/>
+          <w:szCs w:val="24"/>
+        </w:rPr>
+      </w:r>
+    </w:p>
+    <w:p>
+      <w:pPr>
+        <w:pStyle w:val="Normal"/>
+        <w:rPr>
+          <w:rFonts w:ascii="Times New Roman" w:hAnsi="Times New Roman"/>
+          <w:b/>
+          <w:b/>
+          <w:bCs/>
+          <w:sz w:val="24"/>
+          <w:szCs w:val="24"/>
+        </w:rPr>
+      </w:pPr>
+      <w:r>
+        <w:rPr>
+          <w:rFonts w:ascii="Times New Roman" w:hAnsi="Times New Roman"/>
+          <w:b w:val="false"/>
+          <w:bCs w:val="false"/>
+          <w:sz w:val="24"/>
+          <w:szCs w:val="24"/>
+        </w:rPr>
+        <w:t xml:space="preserve">Although the algorithm used in ngspice has been found to be very reliable, in some cases it failsto converge to a solution. When this failure occurs, the program terminates the job. Failureto converge in dc analysis is usually due to an error in specifying circuit connections, elementvalues, or model parameter values. Regenerative switching circuits or </w:t>
+      </w:r>
+      <w:r>
+        <w:rPr>
+          <w:rFonts w:ascii="Times New Roman" w:hAnsi="Times New Roman"/>
+          <w:b/>
+          <w:bCs/>
+          <w:i w:val="false"/>
+          <w:iCs w:val="false"/>
+          <w:sz w:val="24"/>
+          <w:szCs w:val="24"/>
+          <w:u w:val="single"/>
+        </w:rPr>
+        <w:t>circuits with positive feedback</w:t>
+      </w:r>
+      <w:r>
+        <w:rPr>
+          <w:rFonts w:ascii="Times New Roman" w:hAnsi="Times New Roman"/>
+          <w:b/>
+          <w:bCs/>
+          <w:sz w:val="24"/>
+          <w:szCs w:val="24"/>
+          <w:u w:val="single"/>
+        </w:rPr>
+        <w:t xml:space="preserve"> probably will not converge in the dc analysis</w:t>
+      </w:r>
+      <w:r>
+        <w:rPr>
+          <w:rFonts w:ascii="Times New Roman" w:hAnsi="Times New Roman"/>
+          <w:b w:val="false"/>
+          <w:bCs w:val="false"/>
+          <w:sz w:val="24"/>
+          <w:szCs w:val="24"/>
+        </w:rPr>
+        <w:t xml:space="preserve"> unless the </w:t>
+      </w:r>
+      <w:r>
+        <w:rPr>
+          <w:rFonts w:ascii="Times New Roman" w:hAnsi="Times New Roman"/>
+          <w:b w:val="false"/>
+          <w:bCs w:val="false"/>
+          <w:i/>
+          <w:iCs/>
+          <w:sz w:val="24"/>
+          <w:szCs w:val="24"/>
+          <w:u w:val="single"/>
+        </w:rPr>
+        <w:t>OFF</w:t>
+      </w:r>
+      <w:r>
+        <w:rPr>
+          <w:rFonts w:ascii="Times New Roman" w:hAnsi="Times New Roman"/>
+          <w:b w:val="false"/>
+          <w:bCs w:val="false"/>
+          <w:sz w:val="24"/>
+          <w:szCs w:val="24"/>
+        </w:rPr>
+        <w:t xml:space="preserve"> option is used for some of the devices in the feedback path, </w:t>
+      </w:r>
+      <w:r>
+        <w:rPr>
+          <w:rFonts w:ascii="Times New Roman" w:hAnsi="Times New Roman"/>
+          <w:b w:val="false"/>
+          <w:bCs w:val="false"/>
+          <w:i/>
+          <w:iCs/>
+          <w:sz w:val="24"/>
+          <w:szCs w:val="24"/>
+        </w:rPr>
+        <w:t>.nodeset</w:t>
+      </w:r>
+      <w:r>
+        <w:rPr>
+          <w:rFonts w:ascii="Times New Roman" w:hAnsi="Times New Roman"/>
+          <w:b w:val="false"/>
+          <w:bCs w:val="false"/>
+          <w:sz w:val="24"/>
+          <w:szCs w:val="24"/>
+        </w:rPr>
+        <w:t xml:space="preserve"> control line is used to force the circuit to converge to the desired state.</w:t>
+      </w:r>
+    </w:p>
+    <w:p>
+      <w:pPr>
+        <w:pStyle w:val="Normal"/>
+        <w:rPr>
+          <w:rFonts w:ascii="sans-serif" w:hAnsi="sans-serif"/>
+          <w:b w:val="false"/>
+          <w:b w:val="false"/>
+          <w:bCs w:val="false"/>
+          <w:sz w:val="29"/>
+        </w:rPr>
+      </w:pPr>
+      <w:r>
+        <w:rPr>
+          <w:b/>
+          <w:bCs/>
+        </w:rPr>
+      </w:r>
+    </w:p>
+    <w:p>
+      <w:pPr>
+        <w:pStyle w:val="Normal"/>
+        <w:rPr>
+          <w:rFonts w:ascii="sans-serif" w:hAnsi="sans-serif"/>
+          <w:b w:val="false"/>
+          <w:b w:val="false"/>
+          <w:bCs w:val="false"/>
+          <w:sz w:val="29"/>
+        </w:rPr>
+      </w:pPr>
+      <w:r>
+        <w:rPr>
+          <w:b/>
+          <w:bCs/>
+        </w:rPr>
+      </w:r>
+    </w:p>
+    <w:p>
+      <w:pPr>
+        <w:pStyle w:val="Normal"/>
+        <w:rPr>
+          <w:rFonts w:ascii="sans-serif" w:hAnsi="sans-serif"/>
+          <w:sz w:val="29"/>
+        </w:rPr>
+      </w:pPr>
+      <w:r>
+        <w:rPr>
+          <w:b w:val="false"/>
+          <w:bCs w:val="false"/>
+        </w:rPr>
       </w:r>
     </w:p>
     <w:sectPr>

</xml_diff>